<commit_message>
body from event is passed as context for template
</commit_message>
<xml_diff>
--- a/fixtures/general_amdt_doc.docx
+++ b/fixtures/general_amdt_doc.docx
@@ -11,7 +11,19 @@
       </w:pPr>
       <w:r>
         <w:rPr/>
-        <w:t>General Amdt Doc</w:t>
+        <w:t xml:space="preserve">General Amdt Doc </w:t>
+      </w:r>
+      <w:r>
+        <w:rPr/>
+        <w:t>text</w:t>
+      </w:r>
+      <w:r>
+        <w:rPr/>
+        <w:t xml:space="preserve"> </w:t>
+      </w:r>
+      <w:r>
+        <w:rPr/>
+        <w:t>{{ docket_number }}</w:t>
       </w:r>
     </w:p>
     <w:sectPr>

</xml_diff>